<commit_message>
Update Lost Creek Past Reports.docx
</commit_message>
<xml_diff>
--- a/Past Reports/Lost Creek Past/Lost Creek Past Reports.docx
+++ b/Past Reports/Lost Creek Past/Lost Creek Past Reports.docx
@@ -804,8 +804,75 @@
       </w:r>
     </w:p>
     <w:p>
-      <w:r>
-        <w:t>leader.</w:t>
+      <w:pPr>
+        <w:rPr>
+          <w:b/>
+          <w:bCs/>
+        </w:rPr>
+      </w:pPr>
+      <w:r>
+        <w:t xml:space="preserve">leader. </w:t>
+      </w:r>
+      <w:r>
+        <w:rPr>
+          <w:b/>
+          <w:bCs/>
+        </w:rPr>
+        <w:t>(Report From: 5/18/21)</w:t>
+      </w:r>
+    </w:p>
+    <w:p>
+      <w:pPr>
+        <w:rPr>
+          <w:b/>
+          <w:bCs/>
+        </w:rPr>
+      </w:pPr>
+    </w:p>
+    <w:p>
+      <w:r>
+        <w:lastRenderedPageBreak/>
+        <w:t>The water level is really low, but the fishing is really good for Chub even</w:t>
+      </w:r>
+    </w:p>
+    <w:p>
+      <w:r>
+        <w:t>from shore. You do not have to cast out far to catch a ton of Chub in a short amount</w:t>
+      </w:r>
+    </w:p>
+    <w:p>
+      <w:r>
+        <w:t>of time. While this may not seem like the best quality fishing because it is Chub</w:t>
+      </w:r>
+    </w:p>
+    <w:p>
+      <w:r>
+        <w:t>only it is still fun and if you use Chub for bait during other fishing trips, this</w:t>
+      </w:r>
+    </w:p>
+    <w:p>
+      <w:r>
+        <w:t>is a great opportunity to get a lot of meat stocked up. The best way to catch them</w:t>
+      </w:r>
+    </w:p>
+    <w:p>
+      <w:r>
+        <w:t>is to use either a 1 or 2 single hook rig with a small snap weight below both hooks</w:t>
+      </w:r>
+    </w:p>
+    <w:p>
+      <w:r>
+        <w:t>for a little weight to cast tipped with a small piece of worm. After casting out</w:t>
+      </w:r>
+    </w:p>
+    <w:p>
+      <w:r>
+        <w:t>let the rig sink to the bottom and if you're in the right area you should be</w:t>
+      </w:r>
+    </w:p>
+    <w:p>
+      <w:r>
+        <w:t>getting hits within seconds.</w:t>
       </w:r>
       <w:r>
         <w:t xml:space="preserve"> </w:t>
@@ -815,7 +882,7 @@
           <w:b/>
           <w:bCs/>
         </w:rPr>
-        <w:t>(Report From: 5/18/21)</w:t>
+        <w:t>(Report From: 8/15/21)</w:t>
       </w:r>
     </w:p>
     <w:p/>

</xml_diff>